<commit_message>
refactor: template and boiler code
</commit_message>
<xml_diff>
--- a/templates/template_gov.docx
+++ b/templates/template_gov.docx
@@ -115,7 +115,6 @@
           <w:szCs w:val="24"/>
         </w:rPr>
       </w:pPr>
-      <w:proofErr w:type="spellStart"/>
       <w:r>
         <w:rPr>
           <w:rFonts w:ascii="Times New Roman" w:eastAsia="Times New Roman" w:hAnsi="Times New Roman" w:cs="Times New Roman"/>
@@ -124,9 +123,8 @@
           <w:sz w:val="28"/>
           <w:szCs w:val="28"/>
         </w:rPr>
-        <w:t>Tanggal</w:t>
+        <w:t xml:space="preserve">Tanggal </w:t>
       </w:r>
-      <w:proofErr w:type="spellEnd"/>
       <w:r>
         <w:rPr>
           <w:rFonts w:ascii="Times New Roman" w:eastAsia="Times New Roman" w:hAnsi="Times New Roman" w:cs="Times New Roman"/>
@@ -135,39 +133,7 @@
           <w:sz w:val="28"/>
           <w:szCs w:val="28"/>
         </w:rPr>
-        <w:t xml:space="preserve"> </w:t>
-      </w:r>
-      <w:r>
-        <w:rPr>
-          <w:rFonts w:ascii="Times New Roman" w:eastAsia="Times New Roman" w:hAnsi="Times New Roman" w:cs="Times New Roman"/>
-          <w:b/>
-          <w:bCs/>
-          <w:sz w:val="28"/>
-          <w:szCs w:val="28"/>
-        </w:rPr>
-        <w:t>{</w:t>
-      </w:r>
-      <w:proofErr w:type="spellStart"/>
-      <w:r>
-        <w:rPr>
-          <w:rFonts w:ascii="Times New Roman" w:eastAsia="Times New Roman" w:hAnsi="Times New Roman" w:cs="Times New Roman"/>
-          <w:b/>
-          <w:bCs/>
-          <w:sz w:val="28"/>
-          <w:szCs w:val="28"/>
-        </w:rPr>
-        <w:t>invoice_date</w:t>
-      </w:r>
-      <w:proofErr w:type="spellEnd"/>
-      <w:r>
-        <w:rPr>
-          <w:rFonts w:ascii="Times New Roman" w:eastAsia="Times New Roman" w:hAnsi="Times New Roman" w:cs="Times New Roman"/>
-          <w:b/>
-          <w:bCs/>
-          <w:sz w:val="28"/>
-          <w:szCs w:val="28"/>
-        </w:rPr>
-        <w:t>}</w:t>
+        <w:t>{invoice_date}</w:t>
       </w:r>
     </w:p>
     <w:p>
@@ -249,7 +215,6 @@
                 <w:rFonts w:ascii="Times New Roman" w:eastAsia="Times New Roman" w:hAnsi="Times New Roman" w:cs="Times New Roman"/>
               </w:rPr>
             </w:pPr>
-            <w:proofErr w:type="spellStart"/>
             <w:r>
               <w:rPr>
                 <w:rFonts w:ascii="Times New Roman" w:eastAsia="Times New Roman" w:hAnsi="Times New Roman" w:cs="Times New Roman"/>
@@ -258,7 +223,6 @@
               </w:rPr>
               <w:t>Kegiatan</w:t>
             </w:r>
-            <w:proofErr w:type="spellEnd"/>
           </w:p>
         </w:tc>
         <w:tc>
@@ -275,7 +239,6 @@
                 <w:bCs/>
               </w:rPr>
             </w:pPr>
-            <w:proofErr w:type="spellStart"/>
             <w:r>
               <w:rPr>
                 <w:rFonts w:ascii="Times New Roman" w:eastAsia="Times New Roman" w:hAnsi="Times New Roman" w:cs="Times New Roman"/>
@@ -284,7 +247,6 @@
               </w:rPr>
               <w:t>Satuan</w:t>
             </w:r>
-            <w:proofErr w:type="spellEnd"/>
           </w:p>
         </w:tc>
         <w:tc>
@@ -305,18 +267,8 @@
                 <w:b/>
                 <w:bCs/>
               </w:rPr>
-              <w:t xml:space="preserve">Harga </w:t>
+              <w:t>Harga Satuan</w:t>
             </w:r>
-            <w:proofErr w:type="spellStart"/>
-            <w:r>
-              <w:rPr>
-                <w:rFonts w:ascii="Times New Roman" w:eastAsia="Times New Roman" w:hAnsi="Times New Roman" w:cs="Times New Roman"/>
-                <w:b/>
-                <w:bCs/>
-              </w:rPr>
-              <w:t>Satuan</w:t>
-            </w:r>
-            <w:proofErr w:type="spellEnd"/>
           </w:p>
         </w:tc>
         <w:tc>
@@ -337,18 +289,8 @@
                 <w:b/>
                 <w:bCs/>
               </w:rPr>
-              <w:t xml:space="preserve">       </w:t>
+              <w:t xml:space="preserve">       Jumlah</w:t>
             </w:r>
-            <w:proofErr w:type="spellStart"/>
-            <w:r>
-              <w:rPr>
-                <w:rFonts w:ascii="Times New Roman" w:eastAsia="Times New Roman" w:hAnsi="Times New Roman" w:cs="Times New Roman"/>
-                <w:b/>
-                <w:bCs/>
-              </w:rPr>
-              <w:t>Jumlah</w:t>
-            </w:r>
-            <w:proofErr w:type="spellEnd"/>
           </w:p>
         </w:tc>
       </w:tr>
@@ -421,16 +363,8 @@
               <w:rPr>
                 <w:rFonts w:ascii="Times New Roman" w:eastAsia="Times New Roman" w:hAnsi="Times New Roman" w:cs="Times New Roman"/>
               </w:rPr>
-              <w:t xml:space="preserve">{quantity} </w:t>
+              <w:t>{quantity} paket</w:t>
             </w:r>
-            <w:proofErr w:type="spellStart"/>
-            <w:r>
-              <w:rPr>
-                <w:rFonts w:ascii="Times New Roman" w:eastAsia="Times New Roman" w:hAnsi="Times New Roman" w:cs="Times New Roman"/>
-              </w:rPr>
-              <w:t>paket</w:t>
-            </w:r>
-            <w:proofErr w:type="spellEnd"/>
           </w:p>
         </w:tc>
         <w:tc>
@@ -448,16 +382,14 @@
               <w:rPr>
                 <w:rFonts w:ascii="Times New Roman" w:eastAsia="Times New Roman" w:hAnsi="Times New Roman" w:cs="Times New Roman"/>
               </w:rPr>
-              <w:t xml:space="preserve"> Rp {</w:t>
+              <w:t xml:space="preserve"> Rp {price_</w:t>
             </w:r>
-            <w:proofErr w:type="spellStart"/>
             <w:r>
               <w:rPr>
                 <w:rFonts w:ascii="Times New Roman" w:eastAsia="Times New Roman" w:hAnsi="Times New Roman" w:cs="Times New Roman"/>
               </w:rPr>
-              <w:t>price_unit</w:t>
+              <w:t>total</w:t>
             </w:r>
-            <w:proofErr w:type="spellEnd"/>
             <w:r>
               <w:rPr>
                 <w:rFonts w:ascii="Times New Roman" w:eastAsia="Times New Roman" w:hAnsi="Times New Roman" w:cs="Times New Roman"/>
@@ -501,21 +433,7 @@
               <w:rPr>
                 <w:rFonts w:ascii="Times New Roman" w:eastAsia="Times New Roman" w:hAnsi="Times New Roman" w:cs="Times New Roman"/>
               </w:rPr>
-              <w:t>Rp. {</w:t>
-            </w:r>
-            <w:proofErr w:type="spellStart"/>
-            <w:r>
-              <w:rPr>
-                <w:rFonts w:ascii="Times New Roman" w:eastAsia="Times New Roman" w:hAnsi="Times New Roman" w:cs="Times New Roman"/>
-              </w:rPr>
-              <w:t>price_total</w:t>
-            </w:r>
-            <w:proofErr w:type="spellEnd"/>
-            <w:r>
-              <w:rPr>
-                <w:rFonts w:ascii="Times New Roman" w:eastAsia="Times New Roman" w:hAnsi="Times New Roman" w:cs="Times New Roman"/>
-              </w:rPr>
-              <w:t>}</w:t>
+              <w:t>Rp. {price_total}</w:t>
             </w:r>
           </w:p>
           <w:p>
@@ -628,43 +546,15 @@
                 <w:b/>
                 <w:bCs/>
               </w:rPr>
-              <w:t xml:space="preserve"> </w:t>
+              <w:t xml:space="preserve"> Rp.</w:t>
             </w:r>
-            <w:proofErr w:type="gramStart"/>
             <w:r>
               <w:rPr>
                 <w:rFonts w:ascii="Times New Roman" w:eastAsia="Times New Roman" w:hAnsi="Times New Roman" w:cs="Times New Roman"/>
                 <w:b/>
                 <w:bCs/>
               </w:rPr>
-              <w:t>Rp.</w:t>
-            </w:r>
-            <w:r>
-              <w:rPr>
-                <w:rFonts w:ascii="Times New Roman" w:eastAsia="Times New Roman" w:hAnsi="Times New Roman" w:cs="Times New Roman"/>
-                <w:b/>
-                <w:bCs/>
-              </w:rPr>
-              <w:t>{</w:t>
-            </w:r>
-            <w:proofErr w:type="spellStart"/>
-            <w:proofErr w:type="gramEnd"/>
-            <w:r>
-              <w:rPr>
-                <w:rFonts w:ascii="Times New Roman" w:eastAsia="Times New Roman" w:hAnsi="Times New Roman" w:cs="Times New Roman"/>
-                <w:b/>
-                <w:bCs/>
-              </w:rPr>
-              <w:t>price_total</w:t>
-            </w:r>
-            <w:proofErr w:type="spellEnd"/>
-            <w:r>
-              <w:rPr>
-                <w:rFonts w:ascii="Times New Roman" w:eastAsia="Times New Roman" w:hAnsi="Times New Roman" w:cs="Times New Roman"/>
-                <w:b/>
-                <w:bCs/>
-              </w:rPr>
-              <w:t>}</w:t>
+              <w:t>{price_total}</w:t>
             </w:r>
           </w:p>
         </w:tc>
@@ -690,8 +580,6 @@
                 <w:szCs w:val="24"/>
               </w:rPr>
             </w:pPr>
-            <w:proofErr w:type="spellStart"/>
-            <w:proofErr w:type="gramStart"/>
             <w:r>
               <w:rPr>
                 <w:rFonts w:ascii="Times New Roman" w:eastAsia="Times New Roman" w:hAnsi="Times New Roman" w:cs="Times New Roman"/>
@@ -700,51 +588,7 @@
                 <w:sz w:val="24"/>
                 <w:szCs w:val="24"/>
               </w:rPr>
-              <w:t>Terbilang</w:t>
-            </w:r>
-            <w:proofErr w:type="spellEnd"/>
-            <w:r>
-              <w:rPr>
-                <w:rFonts w:ascii="Times New Roman" w:eastAsia="Times New Roman" w:hAnsi="Times New Roman" w:cs="Times New Roman"/>
-                <w:b/>
-                <w:bCs/>
-                <w:sz w:val="24"/>
-                <w:szCs w:val="24"/>
-              </w:rPr>
-              <w:t xml:space="preserve"> :</w:t>
-            </w:r>
-            <w:proofErr w:type="gramEnd"/>
-            <w:r>
-              <w:rPr>
-                <w:rFonts w:ascii="Times New Roman" w:eastAsia="Times New Roman" w:hAnsi="Times New Roman" w:cs="Times New Roman"/>
-                <w:b/>
-                <w:bCs/>
-                <w:sz w:val="24"/>
-                <w:szCs w:val="24"/>
-              </w:rPr>
-              <w:t xml:space="preserve"> {</w:t>
-            </w:r>
-            <w:proofErr w:type="spellStart"/>
-            <w:r>
-              <w:rPr>
-                <w:rFonts w:ascii="Times New Roman" w:eastAsia="Times New Roman" w:hAnsi="Times New Roman" w:cs="Times New Roman"/>
-                <w:b/>
-                <w:bCs/>
-                <w:sz w:val="24"/>
-                <w:szCs w:val="24"/>
-              </w:rPr>
-              <w:t>terbilang</w:t>
-            </w:r>
-            <w:proofErr w:type="spellEnd"/>
-            <w:r>
-              <w:rPr>
-                <w:rFonts w:ascii="Times New Roman" w:eastAsia="Times New Roman" w:hAnsi="Times New Roman" w:cs="Times New Roman"/>
-                <w:b/>
-                <w:bCs/>
-                <w:sz w:val="24"/>
-                <w:szCs w:val="24"/>
-              </w:rPr>
-              <w:t>}</w:t>
+              <w:t>Terbilang : {terbilang}</w:t>
             </w:r>
           </w:p>
         </w:tc>
@@ -782,73 +626,7 @@
           <w:sz w:val="24"/>
           <w:szCs w:val="24"/>
         </w:rPr>
-        <w:t xml:space="preserve">Mohon </w:t>
-      </w:r>
-      <w:proofErr w:type="spellStart"/>
-      <w:r>
-        <w:rPr>
-          <w:rFonts w:ascii="Times New Roman" w:eastAsia="Times New Roman" w:hAnsi="Times New Roman" w:cs="Times New Roman"/>
-          <w:b/>
-          <w:bCs/>
-          <w:sz w:val="24"/>
-          <w:szCs w:val="24"/>
-        </w:rPr>
-        <w:t>dapat</w:t>
-      </w:r>
-      <w:proofErr w:type="spellEnd"/>
-      <w:r>
-        <w:rPr>
-          <w:rFonts w:ascii="Times New Roman" w:eastAsia="Times New Roman" w:hAnsi="Times New Roman" w:cs="Times New Roman"/>
-          <w:b/>
-          <w:bCs/>
-          <w:sz w:val="24"/>
-          <w:szCs w:val="24"/>
-        </w:rPr>
-        <w:t xml:space="preserve"> </w:t>
-      </w:r>
-      <w:proofErr w:type="spellStart"/>
-      <w:r>
-        <w:rPr>
-          <w:rFonts w:ascii="Times New Roman" w:eastAsia="Times New Roman" w:hAnsi="Times New Roman" w:cs="Times New Roman"/>
-          <w:b/>
-          <w:bCs/>
-          <w:sz w:val="24"/>
-          <w:szCs w:val="24"/>
-        </w:rPr>
-        <w:t>dibayarkan</w:t>
-      </w:r>
-      <w:proofErr w:type="spellEnd"/>
-      <w:r>
-        <w:rPr>
-          <w:rFonts w:ascii="Times New Roman" w:eastAsia="Times New Roman" w:hAnsi="Times New Roman" w:cs="Times New Roman"/>
-          <w:b/>
-          <w:bCs/>
-          <w:sz w:val="24"/>
-          <w:szCs w:val="24"/>
-        </w:rPr>
-        <w:t xml:space="preserve"> </w:t>
-      </w:r>
-      <w:proofErr w:type="spellStart"/>
-      <w:r>
-        <w:rPr>
-          <w:rFonts w:ascii="Times New Roman" w:eastAsia="Times New Roman" w:hAnsi="Times New Roman" w:cs="Times New Roman"/>
-          <w:b/>
-          <w:bCs/>
-          <w:sz w:val="24"/>
-          <w:szCs w:val="24"/>
-        </w:rPr>
-        <w:t>ke</w:t>
-      </w:r>
-      <w:proofErr w:type="spellEnd"/>
-      <w:r>
-        <w:rPr>
-          <w:rFonts w:ascii="Times New Roman" w:eastAsia="Times New Roman" w:hAnsi="Times New Roman" w:cs="Times New Roman"/>
-          <w:b/>
-          <w:bCs/>
-          <w:sz w:val="24"/>
-          <w:szCs w:val="24"/>
-        </w:rPr>
-        <w:t>:</w:t>
+        <w:t>Mohon dapat dibayarkan ke:</w:t>
       </w:r>
     </w:p>
     <w:p>
@@ -872,9 +650,8 @@
           <w:sz w:val="24"/>
           <w:szCs w:val="24"/>
         </w:rPr>
-        <w:t xml:space="preserve"> </w:t>
+        <w:t xml:space="preserve"> Rekening Bank     </w:t>
       </w:r>
-      <w:proofErr w:type="spellStart"/>
       <w:r>
         <w:rPr>
           <w:rFonts w:ascii="Times New Roman" w:eastAsia="Times New Roman" w:hAnsi="Times New Roman" w:cs="Times New Roman"/>
@@ -883,73 +660,8 @@
           <w:sz w:val="24"/>
           <w:szCs w:val="24"/>
         </w:rPr>
-        <w:t>Rekening</w:t>
-      </w:r>
-      <w:proofErr w:type="spellEnd"/>
-      <w:r>
-        <w:rPr>
-          <w:rFonts w:ascii="Times New Roman" w:eastAsia="Times New Roman" w:hAnsi="Times New Roman" w:cs="Times New Roman"/>
-          <w:b/>
-          <w:bCs/>
-          <w:sz w:val="24"/>
-          <w:szCs w:val="24"/>
-        </w:rPr>
-        <w:t xml:space="preserve"> Bank     </w:t>
-      </w:r>
-      <w:r>
-        <w:rPr>
-          <w:rFonts w:ascii="Times New Roman" w:eastAsia="Times New Roman" w:hAnsi="Times New Roman" w:cs="Times New Roman"/>
-          <w:b/>
-          <w:bCs/>
-          <w:sz w:val="24"/>
-          <w:szCs w:val="24"/>
-        </w:rPr>
         <w:tab/>
-        <w:t xml:space="preserve">: PT Bank Pembangunan Daerah </w:t>
-      </w:r>
-      <w:proofErr w:type="spellStart"/>
-      <w:r>
-        <w:rPr>
-          <w:rFonts w:ascii="Times New Roman" w:eastAsia="Times New Roman" w:hAnsi="Times New Roman" w:cs="Times New Roman"/>
-          <w:b/>
-          <w:bCs/>
-          <w:sz w:val="24"/>
-          <w:szCs w:val="24"/>
-        </w:rPr>
-        <w:t>Jawa</w:t>
-      </w:r>
-      <w:proofErr w:type="spellEnd"/>
-      <w:r>
-        <w:rPr>
-          <w:rFonts w:ascii="Times New Roman" w:eastAsia="Times New Roman" w:hAnsi="Times New Roman" w:cs="Times New Roman"/>
-          <w:b/>
-          <w:bCs/>
-          <w:sz w:val="24"/>
-          <w:szCs w:val="24"/>
-        </w:rPr>
-        <w:t xml:space="preserve"> Barat dan Banten </w:t>
-      </w:r>
-      <w:proofErr w:type="spellStart"/>
-      <w:r>
-        <w:rPr>
-          <w:rFonts w:ascii="Times New Roman" w:eastAsia="Times New Roman" w:hAnsi="Times New Roman" w:cs="Times New Roman"/>
-          <w:b/>
-          <w:bCs/>
-          <w:sz w:val="24"/>
-          <w:szCs w:val="24"/>
-        </w:rPr>
-        <w:t>Tbk</w:t>
-      </w:r>
-      <w:proofErr w:type="spellEnd"/>
-      <w:r>
-        <w:rPr>
-          <w:rFonts w:ascii="Times New Roman" w:eastAsia="Times New Roman" w:hAnsi="Times New Roman" w:cs="Times New Roman"/>
-          <w:b/>
-          <w:bCs/>
-          <w:sz w:val="24"/>
-          <w:szCs w:val="24"/>
-        </w:rPr>
-        <w:t>,</w:t>
+        <w:t>: PT Bank Pembangunan Daerah Jawa Barat dan Banten Tbk,</w:t>
       </w:r>
     </w:p>
     <w:p>
@@ -984,51 +696,7 @@
           <w:szCs w:val="24"/>
         </w:rPr>
         <w:tab/>
-        <w:t xml:space="preserve">  Kantor Cabang </w:t>
-      </w:r>
-      <w:proofErr w:type="spellStart"/>
-      <w:r>
-        <w:rPr>
-          <w:rFonts w:ascii="Times New Roman" w:eastAsia="Times New Roman" w:hAnsi="Times New Roman" w:cs="Times New Roman"/>
-          <w:b/>
-          <w:bCs/>
-          <w:sz w:val="24"/>
-          <w:szCs w:val="24"/>
-        </w:rPr>
-        <w:t>Pembantu</w:t>
-      </w:r>
-      <w:proofErr w:type="spellEnd"/>
-      <w:r>
-        <w:rPr>
-          <w:rFonts w:ascii="Times New Roman" w:eastAsia="Times New Roman" w:hAnsi="Times New Roman" w:cs="Times New Roman"/>
-          <w:b/>
-          <w:bCs/>
-          <w:sz w:val="24"/>
-          <w:szCs w:val="24"/>
-        </w:rPr>
-        <w:t xml:space="preserve"> </w:t>
-      </w:r>
-      <w:proofErr w:type="spellStart"/>
-      <w:r>
-        <w:rPr>
-          <w:rFonts w:ascii="Times New Roman" w:eastAsia="Times New Roman" w:hAnsi="Times New Roman" w:cs="Times New Roman"/>
-          <w:b/>
-          <w:bCs/>
-          <w:sz w:val="24"/>
-          <w:szCs w:val="24"/>
-        </w:rPr>
-        <w:t>Simpang</w:t>
-      </w:r>
-      <w:proofErr w:type="spellEnd"/>
-      <w:r>
-        <w:rPr>
-          <w:rFonts w:ascii="Times New Roman" w:eastAsia="Times New Roman" w:hAnsi="Times New Roman" w:cs="Times New Roman"/>
-          <w:b/>
-          <w:bCs/>
-          <w:sz w:val="24"/>
-          <w:szCs w:val="24"/>
-        </w:rPr>
-        <w:t xml:space="preserve"> Dago</w:t>
+        <w:t xml:space="preserve">  Kantor Cabang Pembantu Simpang Dago</w:t>
       </w:r>
     </w:p>
     <w:p>
@@ -1052,29 +720,7 @@
           <w:sz w:val="24"/>
           <w:szCs w:val="24"/>
         </w:rPr>
-        <w:t xml:space="preserve">No. </w:t>
-      </w:r>
-      <w:proofErr w:type="spellStart"/>
-      <w:r>
-        <w:rPr>
-          <w:rFonts w:ascii="Times New Roman" w:eastAsia="Times New Roman" w:hAnsi="Times New Roman" w:cs="Times New Roman"/>
-          <w:b/>
-          <w:bCs/>
-          <w:sz w:val="24"/>
-          <w:szCs w:val="24"/>
-        </w:rPr>
-        <w:t>Rekening</w:t>
-      </w:r>
-      <w:proofErr w:type="spellEnd"/>
-      <w:r>
-        <w:rPr>
-          <w:rFonts w:ascii="Times New Roman" w:eastAsia="Times New Roman" w:hAnsi="Times New Roman" w:cs="Times New Roman"/>
-          <w:b/>
-          <w:bCs/>
-          <w:sz w:val="24"/>
-          <w:szCs w:val="24"/>
-        </w:rPr>
-        <w:t xml:space="preserve">        </w:t>
+        <w:t xml:space="preserve">No. Rekening        </w:t>
       </w:r>
       <w:r>
         <w:rPr>
@@ -1120,29 +766,7 @@
           <w:szCs w:val="24"/>
         </w:rPr>
         <w:tab/>
-        <w:t xml:space="preserve">: PT Sensor </w:t>
-      </w:r>
-      <w:proofErr w:type="spellStart"/>
-      <w:r>
-        <w:rPr>
-          <w:rFonts w:ascii="Times New Roman" w:eastAsia="Times New Roman" w:hAnsi="Times New Roman" w:cs="Times New Roman"/>
-          <w:b/>
-          <w:bCs/>
-          <w:sz w:val="24"/>
-          <w:szCs w:val="24"/>
-        </w:rPr>
-        <w:t>Teknologi</w:t>
-      </w:r>
-      <w:proofErr w:type="spellEnd"/>
-      <w:r>
-        <w:rPr>
-          <w:rFonts w:ascii="Times New Roman" w:eastAsia="Times New Roman" w:hAnsi="Times New Roman" w:cs="Times New Roman"/>
-          <w:b/>
-          <w:bCs/>
-          <w:sz w:val="24"/>
-          <w:szCs w:val="24"/>
-        </w:rPr>
-        <w:t xml:space="preserve"> Indonesia</w:t>
+        <w:t>: PT Sensor Teknologi Indonesia</w:t>
       </w:r>
     </w:p>
     <w:p>
@@ -1247,7 +871,7 @@
         <v:shape id="_x0000_i1026" type="#_x0000_t75" style="width:453.75pt;height:7.5pt">
           <v:imagedata r:id="rId1" o:title=""/>
         </v:shape>
-        <o:OLEObject Type="Embed" ProgID="CorelDraw.Graphic.16" ShapeID="_x0000_i1026" DrawAspect="Content" ObjectID="_1833542379" r:id="rId2"/>
+        <o:OLEObject Type="Embed" ProgID="CorelDraw.Graphic.16" ShapeID="_x0000_i1026" DrawAspect="Content" ObjectID="_1833605074" r:id="rId2"/>
       </w:object>
     </w:r>
     <w:r>
@@ -1282,36 +906,8 @@
         <w:sz w:val="20"/>
         <w:szCs w:val="20"/>
       </w:rPr>
-      <w:t xml:space="preserve">Jl. Jakarta No.24, </w:t>
+      <w:t>Jl. Jakarta No.24, Kebonwaru, Batununggal</w:t>
     </w:r>
-    <w:proofErr w:type="spellStart"/>
-    <w:r>
-      <w:rPr>
-        <w:rFonts w:ascii="Times New Roman" w:eastAsia="Times New Roman" w:hAnsi="Times New Roman" w:cs="Times New Roman"/>
-        <w:sz w:val="20"/>
-        <w:szCs w:val="20"/>
-      </w:rPr>
-      <w:t>Kebonwaru</w:t>
-    </w:r>
-    <w:proofErr w:type="spellEnd"/>
-    <w:r>
-      <w:rPr>
-        <w:rFonts w:ascii="Times New Roman" w:eastAsia="Times New Roman" w:hAnsi="Times New Roman" w:cs="Times New Roman"/>
-        <w:sz w:val="20"/>
-        <w:szCs w:val="20"/>
-      </w:rPr>
-      <w:t xml:space="preserve">, </w:t>
-    </w:r>
-    <w:proofErr w:type="spellStart"/>
-    <w:r>
-      <w:rPr>
-        <w:rFonts w:ascii="Times New Roman" w:eastAsia="Times New Roman" w:hAnsi="Times New Roman" w:cs="Times New Roman"/>
-        <w:sz w:val="20"/>
-        <w:szCs w:val="20"/>
-      </w:rPr>
-      <w:t>Batununggal</w:t>
-    </w:r>
-    <w:proofErr w:type="spellEnd"/>
   </w:p>
   <w:p>
     <w:pPr>
@@ -1526,7 +1122,7 @@
           <v:imagedata r:id="rId1" o:title=""/>
           <w10:wrap anchorx="margin"/>
         </v:shape>
-        <o:OLEObject Type="Embed" ProgID="CorelDraw.Graphic.16" ShapeID="_x0000_s2051" DrawAspect="Content" ObjectID="_1833542380" r:id="rId2"/>
+        <o:OLEObject Type="Embed" ProgID="CorelDraw.Graphic.16" ShapeID="_x0000_s2051" DrawAspect="Content" ObjectID="_1833605075" r:id="rId2"/>
       </w:object>
     </w:r>
   </w:p>

</xml_diff>

<commit_message>
feat: connect with sheet
</commit_message>
<xml_diff>
--- a/templates/template_gov.docx
+++ b/templates/template_gov.docx
@@ -88,26 +88,6 @@
         </w:rPr>
         <w:t>{number}</w:t>
       </w:r>
-      <w:r>
-        <w:rPr>
-          <w:rFonts w:ascii="Times New Roman" w:eastAsia="Times New Roman" w:hAnsi="Times New Roman" w:cs="Times New Roman"/>
-          <w:b/>
-          <w:bCs/>
-          <w:sz w:val="28"/>
-          <w:szCs w:val="28"/>
-        </w:rPr>
-        <w:t>/</w:t>
-      </w:r>
-      <w:r>
-        <w:rPr>
-          <w:rFonts w:ascii="Times New Roman" w:eastAsia="Times New Roman" w:hAnsi="Times New Roman" w:cs="Times New Roman"/>
-          <w:b/>
-          <w:bCs/>
-          <w:sz w:val="28"/>
-          <w:szCs w:val="28"/>
-        </w:rPr>
-        <w:t>{name}</w:t>
-      </w:r>
     </w:p>
     <w:p>
       <w:pPr>
@@ -125,7 +105,6 @@
           <w:szCs w:val="24"/>
         </w:rPr>
       </w:pPr>
-      <w:proofErr w:type="spellStart"/>
       <w:r>
         <w:rPr>
           <w:rFonts w:ascii="Times New Roman" w:eastAsia="Times New Roman" w:hAnsi="Times New Roman" w:cs="Times New Roman"/>
@@ -134,9 +113,8 @@
           <w:sz w:val="28"/>
           <w:szCs w:val="28"/>
         </w:rPr>
-        <w:t>Tanggal</w:t>
+        <w:t xml:space="preserve">Tanggal </w:t>
       </w:r>
-      <w:proofErr w:type="spellEnd"/>
       <w:r>
         <w:rPr>
           <w:rFonts w:ascii="Times New Roman" w:eastAsia="Times New Roman" w:hAnsi="Times New Roman" w:cs="Times New Roman"/>
@@ -145,39 +123,7 @@
           <w:sz w:val="28"/>
           <w:szCs w:val="28"/>
         </w:rPr>
-        <w:t xml:space="preserve"> </w:t>
-      </w:r>
-      <w:r>
-        <w:rPr>
-          <w:rFonts w:ascii="Times New Roman" w:eastAsia="Times New Roman" w:hAnsi="Times New Roman" w:cs="Times New Roman"/>
-          <w:b/>
-          <w:bCs/>
-          <w:sz w:val="28"/>
-          <w:szCs w:val="28"/>
-        </w:rPr>
-        <w:t>{</w:t>
-      </w:r>
-      <w:proofErr w:type="spellStart"/>
-      <w:r>
-        <w:rPr>
-          <w:rFonts w:ascii="Times New Roman" w:eastAsia="Times New Roman" w:hAnsi="Times New Roman" w:cs="Times New Roman"/>
-          <w:b/>
-          <w:bCs/>
-          <w:sz w:val="28"/>
-          <w:szCs w:val="28"/>
-        </w:rPr>
-        <w:t>invoice_date</w:t>
-      </w:r>
-      <w:proofErr w:type="spellEnd"/>
-      <w:r>
-        <w:rPr>
-          <w:rFonts w:ascii="Times New Roman" w:eastAsia="Times New Roman" w:hAnsi="Times New Roman" w:cs="Times New Roman"/>
-          <w:b/>
-          <w:bCs/>
-          <w:sz w:val="28"/>
-          <w:szCs w:val="28"/>
-        </w:rPr>
-        <w:t>}</w:t>
+        <w:t>{invoice_date}</w:t>
       </w:r>
     </w:p>
     <w:p>
@@ -259,7 +205,6 @@
                 <w:rFonts w:ascii="Times New Roman" w:eastAsia="Times New Roman" w:hAnsi="Times New Roman" w:cs="Times New Roman"/>
               </w:rPr>
             </w:pPr>
-            <w:proofErr w:type="spellStart"/>
             <w:r>
               <w:rPr>
                 <w:rFonts w:ascii="Times New Roman" w:eastAsia="Times New Roman" w:hAnsi="Times New Roman" w:cs="Times New Roman"/>
@@ -268,7 +213,6 @@
               </w:rPr>
               <w:t>Kegiatan</w:t>
             </w:r>
-            <w:proofErr w:type="spellEnd"/>
           </w:p>
         </w:tc>
         <w:tc>
@@ -285,7 +229,6 @@
                 <w:bCs/>
               </w:rPr>
             </w:pPr>
-            <w:proofErr w:type="spellStart"/>
             <w:r>
               <w:rPr>
                 <w:rFonts w:ascii="Times New Roman" w:eastAsia="Times New Roman" w:hAnsi="Times New Roman" w:cs="Times New Roman"/>
@@ -294,7 +237,6 @@
               </w:rPr>
               <w:t>Satuan</w:t>
             </w:r>
-            <w:proofErr w:type="spellEnd"/>
           </w:p>
         </w:tc>
         <w:tc>
@@ -315,18 +257,8 @@
                 <w:b/>
                 <w:bCs/>
               </w:rPr>
-              <w:t xml:space="preserve">Harga </w:t>
+              <w:t>Harga Satuan</w:t>
             </w:r>
-            <w:proofErr w:type="spellStart"/>
-            <w:r>
-              <w:rPr>
-                <w:rFonts w:ascii="Times New Roman" w:eastAsia="Times New Roman" w:hAnsi="Times New Roman" w:cs="Times New Roman"/>
-                <w:b/>
-                <w:bCs/>
-              </w:rPr>
-              <w:t>Satuan</w:t>
-            </w:r>
-            <w:proofErr w:type="spellEnd"/>
           </w:p>
         </w:tc>
         <w:tc>
@@ -347,18 +279,8 @@
                 <w:b/>
                 <w:bCs/>
               </w:rPr>
-              <w:t xml:space="preserve">       </w:t>
+              <w:t xml:space="preserve">       Jumlah</w:t>
             </w:r>
-            <w:proofErr w:type="spellStart"/>
-            <w:r>
-              <w:rPr>
-                <w:rFonts w:ascii="Times New Roman" w:eastAsia="Times New Roman" w:hAnsi="Times New Roman" w:cs="Times New Roman"/>
-                <w:b/>
-                <w:bCs/>
-              </w:rPr>
-              <w:t>Jumlah</w:t>
-            </w:r>
-            <w:proofErr w:type="spellEnd"/>
           </w:p>
         </w:tc>
       </w:tr>
@@ -431,16 +353,8 @@
               <w:rPr>
                 <w:rFonts w:ascii="Times New Roman" w:eastAsia="Times New Roman" w:hAnsi="Times New Roman" w:cs="Times New Roman"/>
               </w:rPr>
-              <w:t xml:space="preserve">{quantity} </w:t>
+              <w:t>{quantity} paket</w:t>
             </w:r>
-            <w:proofErr w:type="spellStart"/>
-            <w:r>
-              <w:rPr>
-                <w:rFonts w:ascii="Times New Roman" w:eastAsia="Times New Roman" w:hAnsi="Times New Roman" w:cs="Times New Roman"/>
-              </w:rPr>
-              <w:t>paket</w:t>
-            </w:r>
-            <w:proofErr w:type="spellEnd"/>
           </w:p>
         </w:tc>
         <w:tc>
@@ -458,14 +372,7 @@
               <w:rPr>
                 <w:rFonts w:ascii="Times New Roman" w:eastAsia="Times New Roman" w:hAnsi="Times New Roman" w:cs="Times New Roman"/>
               </w:rPr>
-              <w:t xml:space="preserve"> Rp {</w:t>
-            </w:r>
-            <w:proofErr w:type="spellStart"/>
-            <w:r>
-              <w:rPr>
-                <w:rFonts w:ascii="Times New Roman" w:eastAsia="Times New Roman" w:hAnsi="Times New Roman" w:cs="Times New Roman"/>
-              </w:rPr>
-              <w:t>price_</w:t>
+              <w:t xml:space="preserve"> Rp {price_</w:t>
             </w:r>
             <w:r>
               <w:rPr>
@@ -473,7 +380,6 @@
               </w:rPr>
               <w:t>total</w:t>
             </w:r>
-            <w:proofErr w:type="spellEnd"/>
             <w:r>
               <w:rPr>
                 <w:rFonts w:ascii="Times New Roman" w:eastAsia="Times New Roman" w:hAnsi="Times New Roman" w:cs="Times New Roman"/>
@@ -517,21 +423,7 @@
               <w:rPr>
                 <w:rFonts w:ascii="Times New Roman" w:eastAsia="Times New Roman" w:hAnsi="Times New Roman" w:cs="Times New Roman"/>
               </w:rPr>
-              <w:t>Rp. {</w:t>
-            </w:r>
-            <w:proofErr w:type="spellStart"/>
-            <w:r>
-              <w:rPr>
-                <w:rFonts w:ascii="Times New Roman" w:eastAsia="Times New Roman" w:hAnsi="Times New Roman" w:cs="Times New Roman"/>
-              </w:rPr>
-              <w:t>price_total</w:t>
-            </w:r>
-            <w:proofErr w:type="spellEnd"/>
-            <w:r>
-              <w:rPr>
-                <w:rFonts w:ascii="Times New Roman" w:eastAsia="Times New Roman" w:hAnsi="Times New Roman" w:cs="Times New Roman"/>
-              </w:rPr>
-              <w:t>}</w:t>
+              <w:t>Rp. {price_total}</w:t>
             </w:r>
           </w:p>
           <w:p>
@@ -644,43 +536,15 @@
                 <w:b/>
                 <w:bCs/>
               </w:rPr>
-              <w:t xml:space="preserve"> </w:t>
+              <w:t xml:space="preserve"> Rp.</w:t>
             </w:r>
-            <w:proofErr w:type="gramStart"/>
             <w:r>
               <w:rPr>
                 <w:rFonts w:ascii="Times New Roman" w:eastAsia="Times New Roman" w:hAnsi="Times New Roman" w:cs="Times New Roman"/>
                 <w:b/>
                 <w:bCs/>
               </w:rPr>
-              <w:t>Rp.</w:t>
-            </w:r>
-            <w:r>
-              <w:rPr>
-                <w:rFonts w:ascii="Times New Roman" w:eastAsia="Times New Roman" w:hAnsi="Times New Roman" w:cs="Times New Roman"/>
-                <w:b/>
-                <w:bCs/>
-              </w:rPr>
-              <w:t>{</w:t>
-            </w:r>
-            <w:proofErr w:type="spellStart"/>
-            <w:proofErr w:type="gramEnd"/>
-            <w:r>
-              <w:rPr>
-                <w:rFonts w:ascii="Times New Roman" w:eastAsia="Times New Roman" w:hAnsi="Times New Roman" w:cs="Times New Roman"/>
-                <w:b/>
-                <w:bCs/>
-              </w:rPr>
-              <w:t>price_total</w:t>
-            </w:r>
-            <w:proofErr w:type="spellEnd"/>
-            <w:r>
-              <w:rPr>
-                <w:rFonts w:ascii="Times New Roman" w:eastAsia="Times New Roman" w:hAnsi="Times New Roman" w:cs="Times New Roman"/>
-                <w:b/>
-                <w:bCs/>
-              </w:rPr>
-              <w:t>}</w:t>
+              <w:t>{price_total}</w:t>
             </w:r>
           </w:p>
         </w:tc>
@@ -706,8 +570,6 @@
                 <w:szCs w:val="24"/>
               </w:rPr>
             </w:pPr>
-            <w:proofErr w:type="spellStart"/>
-            <w:proofErr w:type="gramStart"/>
             <w:r>
               <w:rPr>
                 <w:rFonts w:ascii="Times New Roman" w:eastAsia="Times New Roman" w:hAnsi="Times New Roman" w:cs="Times New Roman"/>
@@ -716,51 +578,7 @@
                 <w:sz w:val="24"/>
                 <w:szCs w:val="24"/>
               </w:rPr>
-              <w:t>Terbilang</w:t>
-            </w:r>
-            <w:proofErr w:type="spellEnd"/>
-            <w:r>
-              <w:rPr>
-                <w:rFonts w:ascii="Times New Roman" w:eastAsia="Times New Roman" w:hAnsi="Times New Roman" w:cs="Times New Roman"/>
-                <w:b/>
-                <w:bCs/>
-                <w:sz w:val="24"/>
-                <w:szCs w:val="24"/>
-              </w:rPr>
-              <w:t xml:space="preserve"> :</w:t>
-            </w:r>
-            <w:proofErr w:type="gramEnd"/>
-            <w:r>
-              <w:rPr>
-                <w:rFonts w:ascii="Times New Roman" w:eastAsia="Times New Roman" w:hAnsi="Times New Roman" w:cs="Times New Roman"/>
-                <w:b/>
-                <w:bCs/>
-                <w:sz w:val="24"/>
-                <w:szCs w:val="24"/>
-              </w:rPr>
-              <w:t xml:space="preserve"> {</w:t>
-            </w:r>
-            <w:proofErr w:type="spellStart"/>
-            <w:r>
-              <w:rPr>
-                <w:rFonts w:ascii="Times New Roman" w:eastAsia="Times New Roman" w:hAnsi="Times New Roman" w:cs="Times New Roman"/>
-                <w:b/>
-                <w:bCs/>
-                <w:sz w:val="24"/>
-                <w:szCs w:val="24"/>
-              </w:rPr>
-              <w:t>terbilang</w:t>
-            </w:r>
-            <w:proofErr w:type="spellEnd"/>
-            <w:r>
-              <w:rPr>
-                <w:rFonts w:ascii="Times New Roman" w:eastAsia="Times New Roman" w:hAnsi="Times New Roman" w:cs="Times New Roman"/>
-                <w:b/>
-                <w:bCs/>
-                <w:sz w:val="24"/>
-                <w:szCs w:val="24"/>
-              </w:rPr>
-              <w:t>}</w:t>
+              <w:t>Terbilang : {terbilang}</w:t>
             </w:r>
           </w:p>
         </w:tc>
@@ -798,73 +616,7 @@
           <w:sz w:val="24"/>
           <w:szCs w:val="24"/>
         </w:rPr>
-        <w:t xml:space="preserve">Mohon </w:t>
-      </w:r>
-      <w:proofErr w:type="spellStart"/>
-      <w:r>
-        <w:rPr>
-          <w:rFonts w:ascii="Times New Roman" w:eastAsia="Times New Roman" w:hAnsi="Times New Roman" w:cs="Times New Roman"/>
-          <w:b/>
-          <w:bCs/>
-          <w:sz w:val="24"/>
-          <w:szCs w:val="24"/>
-        </w:rPr>
-        <w:t>dapat</w:t>
-      </w:r>
-      <w:proofErr w:type="spellEnd"/>
-      <w:r>
-        <w:rPr>
-          <w:rFonts w:ascii="Times New Roman" w:eastAsia="Times New Roman" w:hAnsi="Times New Roman" w:cs="Times New Roman"/>
-          <w:b/>
-          <w:bCs/>
-          <w:sz w:val="24"/>
-          <w:szCs w:val="24"/>
-        </w:rPr>
-        <w:t xml:space="preserve"> </w:t>
-      </w:r>
-      <w:proofErr w:type="spellStart"/>
-      <w:r>
-        <w:rPr>
-          <w:rFonts w:ascii="Times New Roman" w:eastAsia="Times New Roman" w:hAnsi="Times New Roman" w:cs="Times New Roman"/>
-          <w:b/>
-          <w:bCs/>
-          <w:sz w:val="24"/>
-          <w:szCs w:val="24"/>
-        </w:rPr>
-        <w:t>dibayarkan</w:t>
-      </w:r>
-      <w:proofErr w:type="spellEnd"/>
-      <w:r>
-        <w:rPr>
-          <w:rFonts w:ascii="Times New Roman" w:eastAsia="Times New Roman" w:hAnsi="Times New Roman" w:cs="Times New Roman"/>
-          <w:b/>
-          <w:bCs/>
-          <w:sz w:val="24"/>
-          <w:szCs w:val="24"/>
-        </w:rPr>
-        <w:t xml:space="preserve"> </w:t>
-      </w:r>
-      <w:proofErr w:type="spellStart"/>
-      <w:r>
-        <w:rPr>
-          <w:rFonts w:ascii="Times New Roman" w:eastAsia="Times New Roman" w:hAnsi="Times New Roman" w:cs="Times New Roman"/>
-          <w:b/>
-          <w:bCs/>
-          <w:sz w:val="24"/>
-          <w:szCs w:val="24"/>
-        </w:rPr>
-        <w:t>ke</w:t>
-      </w:r>
-      <w:proofErr w:type="spellEnd"/>
-      <w:r>
-        <w:rPr>
-          <w:rFonts w:ascii="Times New Roman" w:eastAsia="Times New Roman" w:hAnsi="Times New Roman" w:cs="Times New Roman"/>
-          <w:b/>
-          <w:bCs/>
-          <w:sz w:val="24"/>
-          <w:szCs w:val="24"/>
-        </w:rPr>
-        <w:t>:</w:t>
+        <w:t>Mohon dapat dibayarkan ke:</w:t>
       </w:r>
     </w:p>
     <w:p>
@@ -888,9 +640,8 @@
           <w:sz w:val="24"/>
           <w:szCs w:val="24"/>
         </w:rPr>
-        <w:t xml:space="preserve"> </w:t>
+        <w:t xml:space="preserve"> Rekening Bank     </w:t>
       </w:r>
-      <w:proofErr w:type="spellStart"/>
       <w:r>
         <w:rPr>
           <w:rFonts w:ascii="Times New Roman" w:eastAsia="Times New Roman" w:hAnsi="Times New Roman" w:cs="Times New Roman"/>
@@ -899,73 +650,8 @@
           <w:sz w:val="24"/>
           <w:szCs w:val="24"/>
         </w:rPr>
-        <w:t>Rekening</w:t>
-      </w:r>
-      <w:proofErr w:type="spellEnd"/>
-      <w:r>
-        <w:rPr>
-          <w:rFonts w:ascii="Times New Roman" w:eastAsia="Times New Roman" w:hAnsi="Times New Roman" w:cs="Times New Roman"/>
-          <w:b/>
-          <w:bCs/>
-          <w:sz w:val="24"/>
-          <w:szCs w:val="24"/>
-        </w:rPr>
-        <w:t xml:space="preserve"> Bank     </w:t>
-      </w:r>
-      <w:r>
-        <w:rPr>
-          <w:rFonts w:ascii="Times New Roman" w:eastAsia="Times New Roman" w:hAnsi="Times New Roman" w:cs="Times New Roman"/>
-          <w:b/>
-          <w:bCs/>
-          <w:sz w:val="24"/>
-          <w:szCs w:val="24"/>
-        </w:rPr>
         <w:tab/>
-        <w:t xml:space="preserve">: PT Bank Pembangunan Daerah </w:t>
-      </w:r>
-      <w:proofErr w:type="spellStart"/>
-      <w:r>
-        <w:rPr>
-          <w:rFonts w:ascii="Times New Roman" w:eastAsia="Times New Roman" w:hAnsi="Times New Roman" w:cs="Times New Roman"/>
-          <w:b/>
-          <w:bCs/>
-          <w:sz w:val="24"/>
-          <w:szCs w:val="24"/>
-        </w:rPr>
-        <w:t>Jawa</w:t>
-      </w:r>
-      <w:proofErr w:type="spellEnd"/>
-      <w:r>
-        <w:rPr>
-          <w:rFonts w:ascii="Times New Roman" w:eastAsia="Times New Roman" w:hAnsi="Times New Roman" w:cs="Times New Roman"/>
-          <w:b/>
-          <w:bCs/>
-          <w:sz w:val="24"/>
-          <w:szCs w:val="24"/>
-        </w:rPr>
-        <w:t xml:space="preserve"> Barat dan Banten </w:t>
-      </w:r>
-      <w:proofErr w:type="spellStart"/>
-      <w:r>
-        <w:rPr>
-          <w:rFonts w:ascii="Times New Roman" w:eastAsia="Times New Roman" w:hAnsi="Times New Roman" w:cs="Times New Roman"/>
-          <w:b/>
-          <w:bCs/>
-          <w:sz w:val="24"/>
-          <w:szCs w:val="24"/>
-        </w:rPr>
-        <w:t>Tbk</w:t>
-      </w:r>
-      <w:proofErr w:type="spellEnd"/>
-      <w:r>
-        <w:rPr>
-          <w:rFonts w:ascii="Times New Roman" w:eastAsia="Times New Roman" w:hAnsi="Times New Roman" w:cs="Times New Roman"/>
-          <w:b/>
-          <w:bCs/>
-          <w:sz w:val="24"/>
-          <w:szCs w:val="24"/>
-        </w:rPr>
-        <w:t>,</w:t>
+        <w:t>: PT Bank Pembangunan Daerah Jawa Barat dan Banten Tbk,</w:t>
       </w:r>
     </w:p>
     <w:p>
@@ -1000,51 +686,7 @@
           <w:szCs w:val="24"/>
         </w:rPr>
         <w:tab/>
-        <w:t xml:space="preserve">  Kantor Cabang </w:t>
-      </w:r>
-      <w:proofErr w:type="spellStart"/>
-      <w:r>
-        <w:rPr>
-          <w:rFonts w:ascii="Times New Roman" w:eastAsia="Times New Roman" w:hAnsi="Times New Roman" w:cs="Times New Roman"/>
-          <w:b/>
-          <w:bCs/>
-          <w:sz w:val="24"/>
-          <w:szCs w:val="24"/>
-        </w:rPr>
-        <w:t>Pembantu</w:t>
-      </w:r>
-      <w:proofErr w:type="spellEnd"/>
-      <w:r>
-        <w:rPr>
-          <w:rFonts w:ascii="Times New Roman" w:eastAsia="Times New Roman" w:hAnsi="Times New Roman" w:cs="Times New Roman"/>
-          <w:b/>
-          <w:bCs/>
-          <w:sz w:val="24"/>
-          <w:szCs w:val="24"/>
-        </w:rPr>
-        <w:t xml:space="preserve"> </w:t>
-      </w:r>
-      <w:proofErr w:type="spellStart"/>
-      <w:r>
-        <w:rPr>
-          <w:rFonts w:ascii="Times New Roman" w:eastAsia="Times New Roman" w:hAnsi="Times New Roman" w:cs="Times New Roman"/>
-          <w:b/>
-          <w:bCs/>
-          <w:sz w:val="24"/>
-          <w:szCs w:val="24"/>
-        </w:rPr>
-        <w:t>Simpang</w:t>
-      </w:r>
-      <w:proofErr w:type="spellEnd"/>
-      <w:r>
-        <w:rPr>
-          <w:rFonts w:ascii="Times New Roman" w:eastAsia="Times New Roman" w:hAnsi="Times New Roman" w:cs="Times New Roman"/>
-          <w:b/>
-          <w:bCs/>
-          <w:sz w:val="24"/>
-          <w:szCs w:val="24"/>
-        </w:rPr>
-        <w:t xml:space="preserve"> Dago</w:t>
+        <w:t xml:space="preserve">  Kantor Cabang Pembantu Simpang Dago</w:t>
       </w:r>
     </w:p>
     <w:p>
@@ -1068,29 +710,7 @@
           <w:sz w:val="24"/>
           <w:szCs w:val="24"/>
         </w:rPr>
-        <w:t xml:space="preserve">No. </w:t>
-      </w:r>
-      <w:proofErr w:type="spellStart"/>
-      <w:r>
-        <w:rPr>
-          <w:rFonts w:ascii="Times New Roman" w:eastAsia="Times New Roman" w:hAnsi="Times New Roman" w:cs="Times New Roman"/>
-          <w:b/>
-          <w:bCs/>
-          <w:sz w:val="24"/>
-          <w:szCs w:val="24"/>
-        </w:rPr>
-        <w:t>Rekening</w:t>
-      </w:r>
-      <w:proofErr w:type="spellEnd"/>
-      <w:r>
-        <w:rPr>
-          <w:rFonts w:ascii="Times New Roman" w:eastAsia="Times New Roman" w:hAnsi="Times New Roman" w:cs="Times New Roman"/>
-          <w:b/>
-          <w:bCs/>
-          <w:sz w:val="24"/>
-          <w:szCs w:val="24"/>
-        </w:rPr>
-        <w:t xml:space="preserve">        </w:t>
+        <w:t xml:space="preserve">No. Rekening        </w:t>
       </w:r>
       <w:r>
         <w:rPr>
@@ -1136,29 +756,7 @@
           <w:szCs w:val="24"/>
         </w:rPr>
         <w:tab/>
-        <w:t xml:space="preserve">: PT Sensor </w:t>
-      </w:r>
-      <w:proofErr w:type="spellStart"/>
-      <w:r>
-        <w:rPr>
-          <w:rFonts w:ascii="Times New Roman" w:eastAsia="Times New Roman" w:hAnsi="Times New Roman" w:cs="Times New Roman"/>
-          <w:b/>
-          <w:bCs/>
-          <w:sz w:val="24"/>
-          <w:szCs w:val="24"/>
-        </w:rPr>
-        <w:t>Teknologi</w:t>
-      </w:r>
-      <w:proofErr w:type="spellEnd"/>
-      <w:r>
-        <w:rPr>
-          <w:rFonts w:ascii="Times New Roman" w:eastAsia="Times New Roman" w:hAnsi="Times New Roman" w:cs="Times New Roman"/>
-          <w:b/>
-          <w:bCs/>
-          <w:sz w:val="24"/>
-          <w:szCs w:val="24"/>
-        </w:rPr>
-        <w:t xml:space="preserve"> Indonesia</w:t>
+        <w:t>: PT Sensor Teknologi Indonesia</w:t>
       </w:r>
     </w:p>
     <w:p>
@@ -1263,7 +861,7 @@
         <v:shape id="_x0000_i1026" type="#_x0000_t75" style="width:453.75pt;height:7.5pt">
           <v:imagedata r:id="rId1" o:title=""/>
         </v:shape>
-        <o:OLEObject Type="Embed" ProgID="CorelDraw.Graphic.16" ShapeID="_x0000_i1026" DrawAspect="Content" ObjectID="_1833608655" r:id="rId2"/>
+        <o:OLEObject Type="Embed" ProgID="CorelDraw.Graphic.16" ShapeID="_x0000_i1026" DrawAspect="Content" ObjectID="_1833612729" r:id="rId2"/>
       </w:object>
     </w:r>
     <w:r>
@@ -1298,36 +896,8 @@
         <w:sz w:val="20"/>
         <w:szCs w:val="20"/>
       </w:rPr>
-      <w:t xml:space="preserve">Jl. Jakarta No.24, </w:t>
+      <w:t>Jl. Jakarta No.24, Kebonwaru, Batununggal</w:t>
     </w:r>
-    <w:proofErr w:type="spellStart"/>
-    <w:r>
-      <w:rPr>
-        <w:rFonts w:ascii="Times New Roman" w:eastAsia="Times New Roman" w:hAnsi="Times New Roman" w:cs="Times New Roman"/>
-        <w:sz w:val="20"/>
-        <w:szCs w:val="20"/>
-      </w:rPr>
-      <w:t>Kebonwaru</w:t>
-    </w:r>
-    <w:proofErr w:type="spellEnd"/>
-    <w:r>
-      <w:rPr>
-        <w:rFonts w:ascii="Times New Roman" w:eastAsia="Times New Roman" w:hAnsi="Times New Roman" w:cs="Times New Roman"/>
-        <w:sz w:val="20"/>
-        <w:szCs w:val="20"/>
-      </w:rPr>
-      <w:t xml:space="preserve">, </w:t>
-    </w:r>
-    <w:proofErr w:type="spellStart"/>
-    <w:r>
-      <w:rPr>
-        <w:rFonts w:ascii="Times New Roman" w:eastAsia="Times New Roman" w:hAnsi="Times New Roman" w:cs="Times New Roman"/>
-        <w:sz w:val="20"/>
-        <w:szCs w:val="20"/>
-      </w:rPr>
-      <w:t>Batununggal</w:t>
-    </w:r>
-    <w:proofErr w:type="spellEnd"/>
   </w:p>
   <w:p>
     <w:pPr>
@@ -1542,7 +1112,7 @@
           <v:imagedata r:id="rId1" o:title=""/>
           <w10:wrap anchorx="margin"/>
         </v:shape>
-        <o:OLEObject Type="Embed" ProgID="CorelDraw.Graphic.16" ShapeID="_x0000_s2051" DrawAspect="Content" ObjectID="_1833608656" r:id="rId2"/>
+        <o:OLEObject Type="Embed" ProgID="CorelDraw.Graphic.16" ShapeID="_x0000_s2051" DrawAspect="Content" ObjectID="_1833612730" r:id="rId2"/>
       </w:object>
     </w:r>
   </w:p>

</xml_diff>